<commit_message>
User and Buyer UI Pages
</commit_message>
<xml_diff>
--- a/Scope.docx
+++ b/Scope.docx
@@ -1662,6 +1662,28 @@
           <w:shd w:val="clear" w:color="auto" w:fill="FFFFFF"/>
         </w:rPr>
         <w:t>Delete Products</w:t>
+      </w:r>
+    </w:p>
+    <w:p>
+      <w:pPr>
+        <w:pStyle w:val="ListParagraph"/>
+        <w:numPr>
+          <w:ilvl w:val="2"/>
+          <w:numId w:val="1"/>
+        </w:numPr>
+        <w:rPr>
+          <w:rFonts w:ascii="Times New Roman" w:hAnsi="Times New Roman" w:cs="Times New Roman"/>
+          <w:color w:val="333333"/>
+          <w:shd w:val="clear" w:color="auto" w:fill="FFFFFF"/>
+        </w:rPr>
+      </w:pPr>
+      <w:r>
+        <w:rPr>
+          <w:rFonts w:ascii="Times New Roman" w:hAnsi="Times New Roman" w:cs="Times New Roman"/>
+          <w:color w:val="333333"/>
+          <w:shd w:val="clear" w:color="auto" w:fill="FFFFFF"/>
+        </w:rPr>
+        <w:t>List Products</w:t>
       </w:r>
     </w:p>
     <w:p>

</xml_diff>